<commit_message>
[docs] some changes in "Plan de Gestión del Cambio"
</commit_message>
<xml_diff>
--- a/docs/PLAN DE GESTIÓN DEL CAMBIO.docx
+++ b/docs/PLAN DE GESTIÓN DEL CAMBIO.docx
@@ -528,14 +528,7 @@
                 <w:color w:val="0070C0"/>
                 <w:lang w:val="es-ES"/>
               </w:rPr>
-              <w:t>, proporcionando un historial detallado de todas las modificaciones aprobadas o rechazadas. Esto permitirá la trazabilidad de decisiones y facilitará la identificación de lecciones aprendidas al cierre del proyecto​</w:t>
-            </w:r>
-            <w:r>
-              <w:rPr>
-                <w:color w:val="0070C0"/>
-                <w:lang w:val="es-ES"/>
-              </w:rPr>
-              <w:t>.</w:t>
+              <w:t>, proporcionando un historial detallado de todas las modificaciones aprobadas o rechazadas. Esto permitirá la trazabilidad de decisiones y facilitará la identificación de lecciones aprendidas al cierre del proyecto​.</w:t>
             </w:r>
           </w:p>
           <w:p>
@@ -593,14 +586,7 @@
                 <w:color w:val="0070C0"/>
                 <w:lang w:val="es-ES"/>
               </w:rPr>
-              <w:t>Las solicitudes de cambio deberán someterse a una evaluación de impacto que considere los efectos potenciales en el alcance, cronograma, costos y calidad del proyecto. En el caso de cambios críticos, el comité podrá solicitar análisis adicionales para tomar una decisión informada sobre la viabilidad y necesidad del cambio​</w:t>
-            </w:r>
-            <w:r>
-              <w:rPr>
-                <w:color w:val="0070C0"/>
-                <w:lang w:val="es-ES"/>
-              </w:rPr>
-              <w:t>.</w:t>
+              <w:t>Las solicitudes de cambio deberán someterse a una evaluación de impacto que considere los efectos potenciales en el alcance, cronograma, costos y calidad del proyecto. En el caso de cambios críticos, el comité podrá solicitar análisis adicionales para tomar una decisión informada sobre la viabilidad y necesidad del cambio​.</w:t>
             </w:r>
           </w:p>
           <w:p>
@@ -717,14 +703,7 @@
                 <w:color w:val="0070C0"/>
                 <w:lang w:val="es-ES"/>
               </w:rPr>
-              <w:t>. Cambios que superen estos umbrales deberán ser revisados por el patrocinador y, en última instancia, aprobados por el Comité de Control de Cambios​</w:t>
-            </w:r>
-            <w:r>
-              <w:rPr>
-                <w:color w:val="0070C0"/>
-                <w:lang w:val="es-ES"/>
-              </w:rPr>
-              <w:t>.</w:t>
+              <w:t>. Cambios que superen estos umbrales deberán ser revisados por el patrocinador y, en última instancia, aprobados por el Comité de Control de Cambios​.</w:t>
             </w:r>
           </w:p>
           <w:p>
@@ -781,14 +760,7 @@
                 <w:color w:val="0070C0"/>
                 <w:lang w:val="es-ES"/>
               </w:rPr>
-              <w:t>Una vez implementado el cambio, se llevará a cabo un seguimiento continuo para asegurar su efectividad y evitar efectos adversos en otras áreas del proyecto. El equipo actualizará los documentos afectados y compartirá informes de estado en las reuniones regulares de seguimiento, de acuerdo con el Plan de Gestión de Comunicaciones del proyecto​</w:t>
-            </w:r>
-            <w:r>
-              <w:rPr>
-                <w:color w:val="0070C0"/>
-                <w:lang w:val="es-ES"/>
-              </w:rPr>
-              <w:t>.</w:t>
+              <w:t>Una vez implementado el cambio, se llevará a cabo un seguimiento continuo para asegurar su efectividad y evitar efectos adversos en otras áreas del proyecto. El equipo actualizará los documentos afectados y compartirá informes de estado en las reuniones regulares de seguimiento, de acuerdo con el Plan de Gestión de Comunicaciones del proyecto​.</w:t>
             </w:r>
           </w:p>
           <w:p>
@@ -991,16 +963,7 @@
                 <w:color w:val="0070C0"/>
                 <w:lang w:val="es-ES"/>
               </w:rPr>
-              <w:t>Registro de Supuestos</w:t>
-            </w:r>
-            <w:r>
-              <w:rPr>
-                <w:b/>
-                <w:bCs/>
-                <w:color w:val="0070C0"/>
-                <w:lang w:val="es-ES"/>
-              </w:rPr>
-              <w:t xml:space="preserve">: </w:t>
+              <w:t xml:space="preserve">Registro de Supuestos: </w:t>
             </w:r>
             <w:r>
               <w:rPr>
@@ -1030,16 +993,7 @@
                 <w:color w:val="0070C0"/>
                 <w:lang w:val="es-ES"/>
               </w:rPr>
-              <w:t>Registro de Interesados</w:t>
-            </w:r>
-            <w:r>
-              <w:rPr>
-                <w:b/>
-                <w:bCs/>
-                <w:color w:val="0070C0"/>
-                <w:lang w:val="es-ES"/>
-              </w:rPr>
-              <w:t xml:space="preserve">: </w:t>
+              <w:t xml:space="preserve">Registro de Interesados: </w:t>
             </w:r>
             <w:r>
               <w:rPr>
@@ -1069,16 +1023,7 @@
                 <w:color w:val="0070C0"/>
                 <w:lang w:val="es-ES"/>
               </w:rPr>
-              <w:t>Matriz de Trazabilidad de Requisitos</w:t>
-            </w:r>
-            <w:r>
-              <w:rPr>
-                <w:b/>
-                <w:bCs/>
-                <w:color w:val="0070C0"/>
-                <w:lang w:val="es-ES"/>
-              </w:rPr>
-              <w:t xml:space="preserve">: </w:t>
+              <w:t xml:space="preserve">Matriz de Trazabilidad de Requisitos: </w:t>
             </w:r>
             <w:r>
               <w:rPr>
@@ -1108,16 +1053,7 @@
                 <w:color w:val="0070C0"/>
                 <w:lang w:val="es-ES"/>
               </w:rPr>
-              <w:t>EDT y Diccionario de la EDT</w:t>
-            </w:r>
-            <w:r>
-              <w:rPr>
-                <w:b/>
-                <w:bCs/>
-                <w:color w:val="0070C0"/>
-                <w:lang w:val="es-ES"/>
-              </w:rPr>
-              <w:t xml:space="preserve">: </w:t>
+              <w:t xml:space="preserve">EDT y Diccionario de la EDT: </w:t>
             </w:r>
             <w:r>
               <w:rPr>
@@ -1147,16 +1083,7 @@
                 <w:color w:val="0070C0"/>
                 <w:lang w:val="es-ES"/>
               </w:rPr>
-              <w:t>Registro de Riesgos</w:t>
-            </w:r>
-            <w:r>
-              <w:rPr>
-                <w:b/>
-                <w:bCs/>
-                <w:color w:val="0070C0"/>
-                <w:lang w:val="es-ES"/>
-              </w:rPr>
-              <w:t xml:space="preserve">: </w:t>
+              <w:t xml:space="preserve">Registro de Riesgos: </w:t>
             </w:r>
             <w:r>
               <w:rPr>
@@ -1186,16 +1113,7 @@
                 <w:color w:val="0070C0"/>
                 <w:lang w:val="es-ES"/>
               </w:rPr>
-              <w:t>Lista de Actividades y Lista de Hitos</w:t>
-            </w:r>
-            <w:r>
-              <w:rPr>
-                <w:b/>
-                <w:bCs/>
-                <w:color w:val="0070C0"/>
-                <w:lang w:val="es-ES"/>
-              </w:rPr>
-              <w:t xml:space="preserve">: </w:t>
+              <w:t xml:space="preserve">Lista de Actividades y Lista de Hitos: </w:t>
             </w:r>
             <w:r>
               <w:rPr>
@@ -1225,16 +1143,7 @@
                 <w:color w:val="0070C0"/>
                 <w:lang w:val="es-ES"/>
               </w:rPr>
-              <w:t>Cronograma</w:t>
-            </w:r>
-            <w:r>
-              <w:rPr>
-                <w:b/>
-                <w:bCs/>
-                <w:color w:val="0070C0"/>
-                <w:lang w:val="es-ES"/>
-              </w:rPr>
-              <w:t xml:space="preserve">: </w:t>
+              <w:t xml:space="preserve">Cronograma: </w:t>
             </w:r>
             <w:r>
               <w:rPr>
@@ -1264,16 +1173,7 @@
                 <w:color w:val="0070C0"/>
                 <w:lang w:val="es-ES"/>
               </w:rPr>
-              <w:t>Matriz de Asignación de Responsabilidades</w:t>
-            </w:r>
-            <w:r>
-              <w:rPr>
-                <w:b/>
-                <w:bCs/>
-                <w:color w:val="0070C0"/>
-                <w:lang w:val="es-ES"/>
-              </w:rPr>
-              <w:t xml:space="preserve">: </w:t>
+              <w:t xml:space="preserve">Matriz de Asignación de Responsabilidades: </w:t>
             </w:r>
             <w:r>
               <w:rPr>
@@ -1303,16 +1203,7 @@
                 <w:color w:val="0070C0"/>
                 <w:lang w:val="es-ES"/>
               </w:rPr>
-              <w:t>Presupuesto</w:t>
-            </w:r>
-            <w:r>
-              <w:rPr>
-                <w:b/>
-                <w:bCs/>
-                <w:color w:val="0070C0"/>
-                <w:lang w:val="es-ES"/>
-              </w:rPr>
-              <w:t xml:space="preserve">: </w:t>
+              <w:t xml:space="preserve">Presupuesto: </w:t>
             </w:r>
             <w:r>
               <w:rPr>
@@ -2041,7 +1932,7 @@
       </w:tr>
       <w:tr>
         <w:trPr>
-          <w:trHeight w:val="1463"/>
+          <w:trHeight w:val="1179"/>
         </w:trPr>
         <w:tc>
           <w:tcPr>
@@ -2065,6 +1956,8 @@
               <w:rPr>
                 <w:rFonts w:cstheme="minorHAnsi"/>
                 <w:color w:val="0070C0"/>
+                <w:sz w:val="10"/>
+                <w:szCs w:val="10"/>
                 <w:lang w:val="es-ES"/>
               </w:rPr>
             </w:pPr>
@@ -2105,7 +1998,37 @@
               <w:rPr>
                 <w:color w:val="0070C0"/>
               </w:rPr>
-              <w:t>Presentación de la solicitud, análisis de impacto, seguimiento de implementación.</w:t>
+              <w:t>A</w:t>
+            </w:r>
+            <w:r>
+              <w:rPr>
+                <w:color w:val="0070C0"/>
+              </w:rPr>
+              <w:t>nálisis de</w:t>
+            </w:r>
+            <w:r>
+              <w:rPr>
+                <w:color w:val="0070C0"/>
+              </w:rPr>
+              <w:t>l</w:t>
+            </w:r>
+            <w:r>
+              <w:rPr>
+                <w:color w:val="0070C0"/>
+              </w:rPr>
+              <w:t xml:space="preserve"> impacto, seguimiento de </w:t>
+            </w:r>
+            <w:r>
+              <w:rPr>
+                <w:color w:val="0070C0"/>
+              </w:rPr>
+              <w:t xml:space="preserve">la </w:t>
+            </w:r>
+            <w:r>
+              <w:rPr>
+                <w:color w:val="0070C0"/>
+              </w:rPr>
+              <w:t>implementación.</w:t>
             </w:r>
           </w:p>
           <w:p>
@@ -2143,6 +2066,8 @@
               <w:jc w:val="center"/>
               <w:rPr>
                 <w:color w:val="0070C0"/>
+                <w:sz w:val="10"/>
+                <w:szCs w:val="10"/>
               </w:rPr>
             </w:pPr>
           </w:p>
@@ -2181,6 +2106,8 @@
               <w:jc w:val="center"/>
               <w:rPr>
                 <w:color w:val="0070C0"/>
+                <w:sz w:val="10"/>
+                <w:szCs w:val="10"/>
               </w:rPr>
             </w:pPr>
           </w:p>
@@ -2786,15 +2713,7 @@
                 <w:color w:val="0070C0"/>
                 <w:lang w:val="es-ES"/>
               </w:rPr>
-              <w:t>Fase I</w:t>
-            </w:r>
-            <w:r>
-              <w:rPr>
-                <w:rFonts w:cstheme="minorHAnsi"/>
-                <w:color w:val="0070C0"/>
-                <w:lang w:val="es-ES"/>
-              </w:rPr>
-              <w:t>I</w:t>
+              <w:t>Fase II</w:t>
             </w:r>
           </w:p>
         </w:tc>
@@ -2912,15 +2831,7 @@
                 <w:color w:val="0070C0"/>
                 <w:lang w:val="es-ES"/>
               </w:rPr>
-              <w:t>Fase I</w:t>
-            </w:r>
-            <w:r>
-              <w:rPr>
-                <w:rFonts w:cstheme="minorHAnsi"/>
-                <w:color w:val="0070C0"/>
-                <w:lang w:val="es-ES"/>
-              </w:rPr>
-              <w:t>II</w:t>
+              <w:t>Fase III</w:t>
             </w:r>
           </w:p>
         </w:tc>
@@ -3038,15 +2949,7 @@
                 <w:color w:val="0070C0"/>
                 <w:lang w:val="es-ES"/>
               </w:rPr>
-              <w:t>Fase I</w:t>
-            </w:r>
-            <w:r>
-              <w:rPr>
-                <w:rFonts w:cstheme="minorHAnsi"/>
-                <w:color w:val="0070C0"/>
-                <w:lang w:val="es-ES"/>
-              </w:rPr>
-              <w:t>V</w:t>
+              <w:t>Fase IV</w:t>
             </w:r>
           </w:p>
         </w:tc>
@@ -3164,15 +3067,7 @@
                 <w:color w:val="0070C0"/>
                 <w:lang w:val="es-ES"/>
               </w:rPr>
-              <w:t xml:space="preserve">Fase </w:t>
-            </w:r>
-            <w:r>
-              <w:rPr>
-                <w:rFonts w:cstheme="minorHAnsi"/>
-                <w:color w:val="0070C0"/>
-                <w:lang w:val="es-ES"/>
-              </w:rPr>
-              <w:t>V</w:t>
+              <w:t>Fase V</w:t>
             </w:r>
           </w:p>
         </w:tc>
@@ -3290,23 +3185,7 @@
                 <w:color w:val="0070C0"/>
                 <w:lang w:val="es-ES"/>
               </w:rPr>
-              <w:t xml:space="preserve">Fase </w:t>
-            </w:r>
-            <w:r>
-              <w:rPr>
-                <w:rFonts w:cstheme="minorHAnsi"/>
-                <w:color w:val="0070C0"/>
-                <w:lang w:val="es-ES"/>
-              </w:rPr>
-              <w:t>V</w:t>
-            </w:r>
-            <w:r>
-              <w:rPr>
-                <w:rFonts w:cstheme="minorHAnsi"/>
-                <w:color w:val="0070C0"/>
-                <w:lang w:val="es-ES"/>
-              </w:rPr>
-              <w:t>I</w:t>
+              <w:t>Fase VI</w:t>
             </w:r>
           </w:p>
         </w:tc>
@@ -4707,6 +4586,7 @@
   <w:style w:type="character" w:default="1" w:styleId="Fuentedeprrafopredeter">
     <w:name w:val="Default Paragraph Font"/>
     <w:uiPriority w:val="1"/>
+    <w:semiHidden/>
     <w:unhideWhenUsed/>
   </w:style>
   <w:style w:type="table" w:default="1" w:styleId="Tablanormal">

</xml_diff>